<commit_message>
converted df2tm_corpus to as.Corpus
use as for tm <-> qdap converions #183
</commit_message>
<xml_diff>
--- a/vignettes/helper_files/data_convert.docx
+++ b/vignettes/helper_files/data_convert.docx
@@ -11,8 +11,6 @@
       <w:r>
         <w:t xml:space="preserve"> Dataframe Word Frequency Matrix</w:t>
       </w:r>
-      <w:bookmarkStart w:id="0" w:name="_GoBack"/>
-      <w:bookmarkEnd w:id="0"/>
     </w:p>
     <w:p>
       <w:proofErr w:type="gramStart"/>
@@ -386,6 +384,8 @@
     </w:p>
     <w:p/>
     <w:p>
+      <w:bookmarkStart w:id="0" w:name="_GoBack"/>
+      <w:bookmarkEnd w:id="0"/>
       <w:r>
         <w:rPr>
           <w:noProof/>
@@ -393,7 +393,535 @@
         <mc:AlternateContent>
           <mc:Choice Requires="wps">
             <w:drawing>
-              <wp:anchor distT="0" distB="0" distL="114300" distR="114300" simplePos="0" relativeHeight="251700224" behindDoc="0" locked="0" layoutInCell="1" allowOverlap="1" wp14:anchorId="7D485D9D" wp14:editId="5C3C5DA6">
+              <wp:anchor distT="0" distB="0" distL="114300" distR="114300" simplePos="0" relativeHeight="251697151" behindDoc="0" locked="0" layoutInCell="1" allowOverlap="1" wp14:anchorId="37C1F0D7" wp14:editId="26412DB7">
+                <wp:simplePos x="0" y="0"/>
+                <wp:positionH relativeFrom="column">
+                  <wp:posOffset>2511431</wp:posOffset>
+                </wp:positionH>
+                <wp:positionV relativeFrom="paragraph">
+                  <wp:posOffset>2884017</wp:posOffset>
+                </wp:positionV>
+                <wp:extent cx="971302" cy="333375"/>
+                <wp:effectExtent l="0" t="57150" r="0" b="66675"/>
+                <wp:wrapNone/>
+                <wp:docPr id="46" name="Text Box 46"/>
+                <wp:cNvGraphicFramePr/>
+                <a:graphic xmlns:a="http://schemas.openxmlformats.org/drawingml/2006/main">
+                  <a:graphicData uri="http://schemas.microsoft.com/office/word/2010/wordprocessingShape">
+                    <wps:wsp>
+                      <wps:cNvSpPr txBox="1"/>
+                      <wps:spPr>
+                        <a:xfrm rot="543295">
+                          <a:off x="0" y="0"/>
+                          <a:ext cx="971302" cy="333375"/>
+                        </a:xfrm>
+                        <a:prstGeom prst="rect">
+                          <a:avLst/>
+                        </a:prstGeom>
+                        <a:noFill/>
+                        <a:ln w="6350">
+                          <a:noFill/>
+                        </a:ln>
+                        <a:effectLst/>
+                      </wps:spPr>
+                      <wps:style>
+                        <a:lnRef idx="0">
+                          <a:schemeClr val="accent1"/>
+                        </a:lnRef>
+                        <a:fillRef idx="0">
+                          <a:schemeClr val="accent1"/>
+                        </a:fillRef>
+                        <a:effectRef idx="0">
+                          <a:schemeClr val="accent1"/>
+                        </a:effectRef>
+                        <a:fontRef idx="minor">
+                          <a:schemeClr val="dk1"/>
+                        </a:fontRef>
+                      </wps:style>
+                      <wps:txbx>
+                        <w:txbxContent>
+                          <w:p>
+                            <w:pPr>
+                              <w:jc w:val="center"/>
+                              <w:rPr>
+                                <w:rFonts w:ascii="Courier New" w:hAnsi="Courier New" w:cs="Courier New"/>
+                                <w:sz w:val="32"/>
+                                <w:szCs w:val="32"/>
+                              </w:rPr>
+                            </w:pPr>
+                            <w:r>
+                              <w:rPr>
+                                <w:rFonts w:ascii="Courier New" w:hAnsi="Courier New" w:cs="Courier New"/>
+                                <w:sz w:val="32"/>
+                                <w:szCs w:val="32"/>
+                              </w:rPr>
+                              <w:t>as.</w:t>
+                            </w:r>
+                            <w:r>
+                              <w:rPr>
+                                <w:rFonts w:ascii="Courier New" w:hAnsi="Courier New" w:cs="Courier New"/>
+                                <w:sz w:val="32"/>
+                                <w:szCs w:val="32"/>
+                              </w:rPr>
+                              <w:t>dtmdtm</w:t>
+                            </w:r>
+                          </w:p>
+                        </w:txbxContent>
+                      </wps:txbx>
+                      <wps:bodyPr rot="0" spcFirstLastPara="0" vertOverflow="overflow" horzOverflow="overflow" vert="horz" wrap="square" lIns="91440" tIns="45720" rIns="91440" bIns="45720" numCol="1" spcCol="0" rtlCol="0" fromWordArt="0" anchor="t" anchorCtr="0" forceAA="0" compatLnSpc="1">
+                        <a:prstTxWarp prst="textNoShape">
+                          <a:avLst/>
+                        </a:prstTxWarp>
+                        <a:noAutofit/>
+                      </wps:bodyPr>
+                    </wps:wsp>
+                  </a:graphicData>
+                </a:graphic>
+                <wp14:sizeRelH relativeFrom="margin">
+                  <wp14:pctWidth>0</wp14:pctWidth>
+                </wp14:sizeRelH>
+                <wp14:sizeRelV relativeFrom="margin">
+                  <wp14:pctHeight>0</wp14:pctHeight>
+                </wp14:sizeRelV>
+              </wp:anchor>
+            </w:drawing>
+          </mc:Choice>
+          <mc:Fallback>
+            <w:pict>
+              <v:shapetype id="_x0000_t202" coordsize="21600,21600" o:spt="202" path="m,l,21600r21600,l21600,xe">
+                <v:stroke joinstyle="miter"/>
+                <v:path gradientshapeok="t" o:connecttype="rect"/>
+              </v:shapetype>
+              <v:shape id="Text Box 46" o:spid="_x0000_s1029" type="#_x0000_t202" style="position:absolute;margin-left:197.75pt;margin-top:227.1pt;width:76.5pt;height:26.25pt;rotation:593423fd;z-index:251697151;visibility:visible;mso-wrap-style:square;mso-width-percent:0;mso-height-percent:0;mso-wrap-distance-left:9pt;mso-wrap-distance-top:0;mso-wrap-distance-right:9pt;mso-wrap-distance-bottom:0;mso-position-horizontal:absolute;mso-position-horizontal-relative:text;mso-position-vertical:absolute;mso-position-vertical-relative:text;mso-width-percent:0;mso-height-percent:0;mso-width-relative:margin;mso-height-relative:margin;v-text-anchor:top" o:gfxdata="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" filled="f" stroked="f" strokeweight=".5pt">
+                <v:textbox>
+                  <w:txbxContent>
+                    <w:p>
+                      <w:pPr>
+                        <w:jc w:val="center"/>
+                        <w:rPr>
+                          <w:rFonts w:ascii="Courier New" w:hAnsi="Courier New" w:cs="Courier New"/>
+                          <w:sz w:val="32"/>
+                          <w:szCs w:val="32"/>
+                        </w:rPr>
+                      </w:pPr>
+                      <w:r>
+                        <w:rPr>
+                          <w:rFonts w:ascii="Courier New" w:hAnsi="Courier New" w:cs="Courier New"/>
+                          <w:sz w:val="32"/>
+                          <w:szCs w:val="32"/>
+                        </w:rPr>
+                        <w:t>as.</w:t>
+                      </w:r>
+                      <w:r>
+                        <w:rPr>
+                          <w:rFonts w:ascii="Courier New" w:hAnsi="Courier New" w:cs="Courier New"/>
+                          <w:sz w:val="32"/>
+                          <w:szCs w:val="32"/>
+                        </w:rPr>
+                        <w:t>dtmdtm</w:t>
+                      </w:r>
+                    </w:p>
+                  </w:txbxContent>
+                </v:textbox>
+              </v:shape>
+            </w:pict>
+          </mc:Fallback>
+        </mc:AlternateContent>
+      </w:r>
+      <w:r>
+        <w:rPr>
+          <w:noProof/>
+        </w:rPr>
+        <mc:AlternateContent>
+          <mc:Choice Requires="wps">
+            <w:drawing>
+              <wp:anchor distT="0" distB="0" distL="114300" distR="114300" simplePos="0" relativeHeight="251681279" behindDoc="0" locked="0" layoutInCell="1" allowOverlap="1" wp14:anchorId="6278C7B4" wp14:editId="4E922C51">
+                <wp:simplePos x="0" y="0"/>
+                <wp:positionH relativeFrom="column">
+                  <wp:posOffset>2385060</wp:posOffset>
+                </wp:positionH>
+                <wp:positionV relativeFrom="paragraph">
+                  <wp:posOffset>2566670</wp:posOffset>
+                </wp:positionV>
+                <wp:extent cx="927735" cy="333375"/>
+                <wp:effectExtent l="0" t="0" r="5715" b="9525"/>
+                <wp:wrapNone/>
+                <wp:docPr id="37" name="Text Box 37"/>
+                <wp:cNvGraphicFramePr/>
+                <a:graphic xmlns:a="http://schemas.openxmlformats.org/drawingml/2006/main">
+                  <a:graphicData uri="http://schemas.microsoft.com/office/word/2010/wordprocessingShape">
+                    <wps:wsp>
+                      <wps:cNvSpPr txBox="1"/>
+                      <wps:spPr>
+                        <a:xfrm>
+                          <a:off x="0" y="0"/>
+                          <a:ext cx="927735" cy="333375"/>
+                        </a:xfrm>
+                        <a:prstGeom prst="rect">
+                          <a:avLst/>
+                        </a:prstGeom>
+                        <a:solidFill>
+                          <a:schemeClr val="lt1"/>
+                        </a:solidFill>
+                        <a:ln w="6350">
+                          <a:noFill/>
+                        </a:ln>
+                        <a:effectLst/>
+                      </wps:spPr>
+                      <wps:style>
+                        <a:lnRef idx="0">
+                          <a:schemeClr val="accent1"/>
+                        </a:lnRef>
+                        <a:fillRef idx="0">
+                          <a:schemeClr val="accent1"/>
+                        </a:fillRef>
+                        <a:effectRef idx="0">
+                          <a:schemeClr val="accent1"/>
+                        </a:effectRef>
+                        <a:fontRef idx="minor">
+                          <a:schemeClr val="dk1"/>
+                        </a:fontRef>
+                      </wps:style>
+                      <wps:txbx>
+                        <w:txbxContent>
+                          <w:p>
+                            <w:pPr>
+                              <w:jc w:val="center"/>
+                              <w:rPr>
+                                <w:rFonts w:ascii="Courier New" w:hAnsi="Courier New" w:cs="Courier New"/>
+                                <w:sz w:val="32"/>
+                                <w:szCs w:val="32"/>
+                              </w:rPr>
+                            </w:pPr>
+                            <w:r>
+                              <w:rPr>
+                                <w:rFonts w:ascii="Courier New" w:hAnsi="Courier New" w:cs="Courier New"/>
+                                <w:sz w:val="32"/>
+                                <w:szCs w:val="32"/>
+                              </w:rPr>
+                              <w:t>as.</w:t>
+                            </w:r>
+                            <w:r>
+                              <w:rPr>
+                                <w:rFonts w:ascii="Courier New" w:hAnsi="Courier New" w:cs="Courier New"/>
+                                <w:sz w:val="32"/>
+                                <w:szCs w:val="32"/>
+                              </w:rPr>
+                              <w:t>tdm</w:t>
+                            </w:r>
+                          </w:p>
+                        </w:txbxContent>
+                      </wps:txbx>
+                      <wps:bodyPr rot="0" spcFirstLastPara="0" vertOverflow="overflow" horzOverflow="overflow" vert="horz" wrap="square" lIns="91440" tIns="45720" rIns="91440" bIns="45720" numCol="1" spcCol="0" rtlCol="0" fromWordArt="0" anchor="t" anchorCtr="0" forceAA="0" compatLnSpc="1">
+                        <a:prstTxWarp prst="textNoShape">
+                          <a:avLst/>
+                        </a:prstTxWarp>
+                        <a:noAutofit/>
+                      </wps:bodyPr>
+                    </wps:wsp>
+                  </a:graphicData>
+                </a:graphic>
+                <wp14:sizeRelH relativeFrom="margin">
+                  <wp14:pctWidth>0</wp14:pctWidth>
+                </wp14:sizeRelH>
+                <wp14:sizeRelV relativeFrom="margin">
+                  <wp14:pctHeight>0</wp14:pctHeight>
+                </wp14:sizeRelV>
+              </wp:anchor>
+            </w:drawing>
+          </mc:Choice>
+          <mc:Fallback>
+            <w:pict>
+              <v:shape id="Text Box 37" o:spid="_x0000_s1030" type="#_x0000_t202" style="position:absolute;margin-left:187.8pt;margin-top:202.1pt;width:73.05pt;height:26.25pt;z-index:251681279;visibility:visible;mso-wrap-style:square;mso-width-percent:0;mso-height-percent:0;mso-wrap-distance-left:9pt;mso-wrap-distance-top:0;mso-wrap-distance-right:9pt;mso-wrap-distance-bottom:0;mso-position-horizontal:absolute;mso-position-horizontal-relative:text;mso-position-vertical:absolute;mso-position-vertical-relative:text;mso-width-percent:0;mso-height-percent:0;mso-width-relative:margin;mso-height-relative:margin;v-text-anchor:top" o:gfxdata="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" fillcolor="white [3201]" stroked="f" strokeweight=".5pt">
+                <v:textbox>
+                  <w:txbxContent>
+                    <w:p>
+                      <w:pPr>
+                        <w:jc w:val="center"/>
+                        <w:rPr>
+                          <w:rFonts w:ascii="Courier New" w:hAnsi="Courier New" w:cs="Courier New"/>
+                          <w:sz w:val="32"/>
+                          <w:szCs w:val="32"/>
+                        </w:rPr>
+                      </w:pPr>
+                      <w:r>
+                        <w:rPr>
+                          <w:rFonts w:ascii="Courier New" w:hAnsi="Courier New" w:cs="Courier New"/>
+                          <w:sz w:val="32"/>
+                          <w:szCs w:val="32"/>
+                        </w:rPr>
+                        <w:t>as.</w:t>
+                      </w:r>
+                      <w:r>
+                        <w:rPr>
+                          <w:rFonts w:ascii="Courier New" w:hAnsi="Courier New" w:cs="Courier New"/>
+                          <w:sz w:val="32"/>
+                          <w:szCs w:val="32"/>
+                        </w:rPr>
+                        <w:t>tdm</w:t>
+                      </w:r>
+                    </w:p>
+                  </w:txbxContent>
+                </v:textbox>
+              </v:shape>
+            </w:pict>
+          </mc:Fallback>
+        </mc:AlternateContent>
+      </w:r>
+      <w:r>
+        <w:rPr>
+          <w:noProof/>
+        </w:rPr>
+        <mc:AlternateContent>
+          <mc:Choice Requires="wps">
+            <w:drawing>
+              <wp:anchor distT="0" distB="0" distL="114300" distR="114300" simplePos="0" relativeHeight="251699200" behindDoc="0" locked="0" layoutInCell="1" allowOverlap="1" wp14:anchorId="58BAF6CA" wp14:editId="179A9BA5">
+                <wp:simplePos x="0" y="0"/>
+                <wp:positionH relativeFrom="column">
+                  <wp:posOffset>2265680</wp:posOffset>
+                </wp:positionH>
+                <wp:positionV relativeFrom="paragraph">
+                  <wp:posOffset>1882775</wp:posOffset>
+                </wp:positionV>
+                <wp:extent cx="1947545" cy="333375"/>
+                <wp:effectExtent l="0" t="0" r="0" b="0"/>
+                <wp:wrapNone/>
+                <wp:docPr id="38" name="Text Box 38"/>
+                <wp:cNvGraphicFramePr/>
+                <a:graphic xmlns:a="http://schemas.openxmlformats.org/drawingml/2006/main">
+                  <a:graphicData uri="http://schemas.microsoft.com/office/word/2010/wordprocessingShape">
+                    <wps:wsp>
+                      <wps:cNvSpPr txBox="1"/>
+                      <wps:spPr>
+                        <a:xfrm>
+                          <a:off x="0" y="0"/>
+                          <a:ext cx="1947545" cy="333375"/>
+                        </a:xfrm>
+                        <a:prstGeom prst="rect">
+                          <a:avLst/>
+                        </a:prstGeom>
+                        <a:noFill/>
+                        <a:ln w="6350">
+                          <a:noFill/>
+                        </a:ln>
+                        <a:effectLst/>
+                      </wps:spPr>
+                      <wps:style>
+                        <a:lnRef idx="0">
+                          <a:schemeClr val="accent1"/>
+                        </a:lnRef>
+                        <a:fillRef idx="0">
+                          <a:schemeClr val="accent1"/>
+                        </a:fillRef>
+                        <a:effectRef idx="0">
+                          <a:schemeClr val="accent1"/>
+                        </a:effectRef>
+                        <a:fontRef idx="minor">
+                          <a:schemeClr val="dk1"/>
+                        </a:fontRef>
+                      </wps:style>
+                      <wps:txbx>
+                        <w:txbxContent>
+                          <w:p>
+                            <w:pPr>
+                              <w:jc w:val="center"/>
+                              <w:rPr>
+                                <w:rFonts w:ascii="Courier New" w:hAnsi="Courier New" w:cs="Courier New"/>
+                                <w:sz w:val="32"/>
+                                <w:szCs w:val="32"/>
+                              </w:rPr>
+                            </w:pPr>
+                            <w:r>
+                              <w:rPr>
+                                <w:rFonts w:ascii="Courier New" w:hAnsi="Courier New" w:cs="Courier New"/>
+                                <w:sz w:val="32"/>
+                                <w:szCs w:val="32"/>
+                              </w:rPr>
+                              <w:t>as.wfm</w:t>
+                            </w:r>
+                          </w:p>
+                        </w:txbxContent>
+                      </wps:txbx>
+                      <wps:bodyPr rot="0" spcFirstLastPara="0" vertOverflow="overflow" horzOverflow="overflow" vert="horz" wrap="square" lIns="91440" tIns="45720" rIns="91440" bIns="45720" numCol="1" spcCol="0" rtlCol="0" fromWordArt="0" anchor="t" anchorCtr="0" forceAA="0" compatLnSpc="1">
+                        <a:prstTxWarp prst="textNoShape">
+                          <a:avLst/>
+                        </a:prstTxWarp>
+                        <a:noAutofit/>
+                      </wps:bodyPr>
+                    </wps:wsp>
+                  </a:graphicData>
+                </a:graphic>
+                <wp14:sizeRelH relativeFrom="margin">
+                  <wp14:pctWidth>0</wp14:pctWidth>
+                </wp14:sizeRelH>
+                <wp14:sizeRelV relativeFrom="margin">
+                  <wp14:pctHeight>0</wp14:pctHeight>
+                </wp14:sizeRelV>
+              </wp:anchor>
+            </w:drawing>
+          </mc:Choice>
+          <mc:Fallback>
+            <w:pict>
+              <v:shape id="Text Box 38" o:spid="_x0000_s1031" type="#_x0000_t202" style="position:absolute;margin-left:178.4pt;margin-top:148.25pt;width:153.35pt;height:26.25pt;z-index:251699200;visibility:visible;mso-wrap-style:square;mso-width-percent:0;mso-height-percent:0;mso-wrap-distance-left:9pt;mso-wrap-distance-top:0;mso-wrap-distance-right:9pt;mso-wrap-distance-bottom:0;mso-position-horizontal:absolute;mso-position-horizontal-relative:text;mso-position-vertical:absolute;mso-position-vertical-relative:text;mso-width-percent:0;mso-height-percent:0;mso-width-relative:margin;mso-height-relative:margin;v-text-anchor:top" o:gfxdata="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" filled="f" stroked="f" strokeweight=".5pt">
+                <v:textbox>
+                  <w:txbxContent>
+                    <w:p>
+                      <w:pPr>
+                        <w:jc w:val="center"/>
+                        <w:rPr>
+                          <w:rFonts w:ascii="Courier New" w:hAnsi="Courier New" w:cs="Courier New"/>
+                          <w:sz w:val="32"/>
+                          <w:szCs w:val="32"/>
+                        </w:rPr>
+                      </w:pPr>
+                      <w:r>
+                        <w:rPr>
+                          <w:rFonts w:ascii="Courier New" w:hAnsi="Courier New" w:cs="Courier New"/>
+                          <w:sz w:val="32"/>
+                          <w:szCs w:val="32"/>
+                        </w:rPr>
+                        <w:t>as.wfm</w:t>
+                      </w:r>
+                    </w:p>
+                  </w:txbxContent>
+                </v:textbox>
+              </v:shape>
+            </w:pict>
+          </mc:Fallback>
+        </mc:AlternateContent>
+      </w:r>
+      <w:r>
+        <w:rPr>
+          <w:noProof/>
+        </w:rPr>
+        <mc:AlternateContent>
+          <mc:Choice Requires="wps">
+            <w:drawing>
+              <wp:anchor distT="0" distB="0" distL="114300" distR="114300" simplePos="0" relativeHeight="251679231" behindDoc="0" locked="0" layoutInCell="1" allowOverlap="1" wp14:anchorId="2151D0E0" wp14:editId="5AC6E33C">
+                <wp:simplePos x="0" y="0"/>
+                <wp:positionH relativeFrom="column">
+                  <wp:posOffset>2266122</wp:posOffset>
+                </wp:positionH>
+                <wp:positionV relativeFrom="paragraph">
+                  <wp:posOffset>483704</wp:posOffset>
+                </wp:positionV>
+                <wp:extent cx="1979488" cy="333375"/>
+                <wp:effectExtent l="0" t="0" r="1905" b="9525"/>
+                <wp:wrapNone/>
+                <wp:docPr id="36" name="Text Box 36"/>
+                <wp:cNvGraphicFramePr/>
+                <a:graphic xmlns:a="http://schemas.openxmlformats.org/drawingml/2006/main">
+                  <a:graphicData uri="http://schemas.microsoft.com/office/word/2010/wordprocessingShape">
+                    <wps:wsp>
+                      <wps:cNvSpPr txBox="1"/>
+                      <wps:spPr>
+                        <a:xfrm>
+                          <a:off x="0" y="0"/>
+                          <a:ext cx="1979488" cy="333375"/>
+                        </a:xfrm>
+                        <a:prstGeom prst="rect">
+                          <a:avLst/>
+                        </a:prstGeom>
+                        <a:solidFill>
+                          <a:schemeClr val="lt1"/>
+                        </a:solidFill>
+                        <a:ln w="6350">
+                          <a:noFill/>
+                        </a:ln>
+                        <a:effectLst/>
+                      </wps:spPr>
+                      <wps:style>
+                        <a:lnRef idx="0">
+                          <a:schemeClr val="accent1"/>
+                        </a:lnRef>
+                        <a:fillRef idx="0">
+                          <a:schemeClr val="accent1"/>
+                        </a:fillRef>
+                        <a:effectRef idx="0">
+                          <a:schemeClr val="accent1"/>
+                        </a:effectRef>
+                        <a:fontRef idx="minor">
+                          <a:schemeClr val="dk1"/>
+                        </a:fontRef>
+                      </wps:style>
+                      <wps:txbx>
+                        <w:txbxContent>
+                          <w:p>
+                            <w:pPr>
+                              <w:jc w:val="center"/>
+                              <w:rPr>
+                                <w:rFonts w:ascii="Courier New" w:hAnsi="Courier New" w:cs="Courier New"/>
+                                <w:sz w:val="32"/>
+                                <w:szCs w:val="32"/>
+                              </w:rPr>
+                            </w:pPr>
+                            <w:r>
+                              <w:rPr>
+                                <w:rFonts w:ascii="Courier New" w:hAnsi="Courier New" w:cs="Courier New"/>
+                                <w:sz w:val="32"/>
+                                <w:szCs w:val="32"/>
+                              </w:rPr>
+                              <w:t>as.Corpus</w:t>
+                            </w:r>
+                          </w:p>
+                        </w:txbxContent>
+                      </wps:txbx>
+                      <wps:bodyPr rot="0" spcFirstLastPara="0" vertOverflow="overflow" horzOverflow="overflow" vert="horz" wrap="square" lIns="91440" tIns="45720" rIns="91440" bIns="45720" numCol="1" spcCol="0" rtlCol="0" fromWordArt="0" anchor="t" anchorCtr="0" forceAA="0" compatLnSpc="1">
+                        <a:prstTxWarp prst="textNoShape">
+                          <a:avLst/>
+                        </a:prstTxWarp>
+                        <a:noAutofit/>
+                      </wps:bodyPr>
+                    </wps:wsp>
+                  </a:graphicData>
+                </a:graphic>
+                <wp14:sizeRelH relativeFrom="margin">
+                  <wp14:pctWidth>0</wp14:pctWidth>
+                </wp14:sizeRelH>
+                <wp14:sizeRelV relativeFrom="margin">
+                  <wp14:pctHeight>0</wp14:pctHeight>
+                </wp14:sizeRelV>
+              </wp:anchor>
+            </w:drawing>
+          </mc:Choice>
+          <mc:Fallback>
+            <w:pict>
+              <v:shape id="Text Box 36" o:spid="_x0000_s1032" type="#_x0000_t202" style="position:absolute;margin-left:178.45pt;margin-top:38.1pt;width:155.85pt;height:26.25pt;z-index:251679231;visibility:visible;mso-wrap-style:square;mso-width-percent:0;mso-height-percent:0;mso-wrap-distance-left:9pt;mso-wrap-distance-top:0;mso-wrap-distance-right:9pt;mso-wrap-distance-bottom:0;mso-position-horizontal:absolute;mso-position-horizontal-relative:text;mso-position-vertical:absolute;mso-position-vertical-relative:text;mso-width-percent:0;mso-height-percent:0;mso-width-relative:margin;mso-height-relative:margin;v-text-anchor:top" o:gfxdata="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" fillcolor="white [3201]" stroked="f" strokeweight=".5pt">
+                <v:textbox>
+                  <w:txbxContent>
+                    <w:p>
+                      <w:pPr>
+                        <w:jc w:val="center"/>
+                        <w:rPr>
+                          <w:rFonts w:ascii="Courier New" w:hAnsi="Courier New" w:cs="Courier New"/>
+                          <w:sz w:val="32"/>
+                          <w:szCs w:val="32"/>
+                        </w:rPr>
+                      </w:pPr>
+                      <w:r>
+                        <w:rPr>
+                          <w:rFonts w:ascii="Courier New" w:hAnsi="Courier New" w:cs="Courier New"/>
+                          <w:sz w:val="32"/>
+                          <w:szCs w:val="32"/>
+                        </w:rPr>
+                        <w:t>as.Corpus</w:t>
+                      </w:r>
+                    </w:p>
+                  </w:txbxContent>
+                </v:textbox>
+              </v:shape>
+            </w:pict>
+          </mc:Fallback>
+        </mc:AlternateContent>
+      </w:r>
+      <w:r>
+        <w:rPr>
+          <w:noProof/>
+        </w:rPr>
+        <mc:AlternateContent>
+          <mc:Choice Requires="wps">
+            <w:drawing>
+              <wp:anchor distT="0" distB="0" distL="114300" distR="114300" simplePos="0" relativeHeight="251700224" behindDoc="0" locked="0" layoutInCell="1" allowOverlap="1" wp14:anchorId="1B08680A" wp14:editId="2C8C090C">
                 <wp:simplePos x="0" y="0"/>
                 <wp:positionH relativeFrom="column">
                   <wp:posOffset>1280160</wp:posOffset>
@@ -530,7 +1058,7 @@
         <mc:AlternateContent>
           <mc:Choice Requires="wps">
             <w:drawing>
-              <wp:anchor distT="0" distB="0" distL="114300" distR="114300" simplePos="0" relativeHeight="251671552" behindDoc="0" locked="0" layoutInCell="1" allowOverlap="1" wp14:anchorId="64308FC2" wp14:editId="3607F738">
+              <wp:anchor distT="0" distB="0" distL="114300" distR="114300" simplePos="0" relativeHeight="251671552" behindDoc="0" locked="0" layoutInCell="1" allowOverlap="1" wp14:anchorId="1343DACB" wp14:editId="2D2D5186">
                 <wp:simplePos x="0" y="0"/>
                 <wp:positionH relativeFrom="column">
                   <wp:posOffset>929005</wp:posOffset>
@@ -658,7 +1186,7 @@
         <mc:AlternateContent>
           <mc:Choice Requires="wps">
             <w:drawing>
-              <wp:anchor distT="0" distB="0" distL="114300" distR="114300" simplePos="0" relativeHeight="251693056" behindDoc="0" locked="0" layoutInCell="1" allowOverlap="1" wp14:anchorId="6AA3EED7" wp14:editId="2E0EA398">
+              <wp:anchor distT="0" distB="0" distL="114300" distR="114300" simplePos="0" relativeHeight="251693056" behindDoc="0" locked="0" layoutInCell="1" allowOverlap="1" wp14:anchorId="3E9D48DD" wp14:editId="33010F31">
                 <wp:simplePos x="0" y="0"/>
                 <wp:positionH relativeFrom="column">
                   <wp:posOffset>890545</wp:posOffset>
@@ -740,7 +1268,7 @@
         <mc:AlternateContent>
           <mc:Choice Requires="wps">
             <w:drawing>
-              <wp:anchor distT="0" distB="0" distL="114300" distR="114300" simplePos="0" relativeHeight="251708416" behindDoc="0" locked="0" layoutInCell="1" allowOverlap="1" wp14:anchorId="02A6D0DE" wp14:editId="54A79589">
+              <wp:anchor distT="0" distB="0" distL="114300" distR="114300" simplePos="0" relativeHeight="251708416" behindDoc="0" locked="0" layoutInCell="1" allowOverlap="1" wp14:anchorId="4AB09A86" wp14:editId="7424EAB5">
                 <wp:simplePos x="0" y="0"/>
                 <wp:positionH relativeFrom="column">
                   <wp:posOffset>1595616</wp:posOffset>
@@ -862,7 +1390,7 @@
         <mc:AlternateContent>
           <mc:Choice Requires="wps">
             <w:drawing>
-              <wp:anchor distT="0" distB="0" distL="114300" distR="114300" simplePos="0" relativeHeight="251683840" behindDoc="0" locked="0" layoutInCell="1" allowOverlap="1" wp14:anchorId="3C208E27" wp14:editId="47FA2F6E">
+              <wp:anchor distT="0" distB="0" distL="114300" distR="114300" simplePos="0" relativeHeight="251683840" behindDoc="0" locked="0" layoutInCell="1" allowOverlap="1" wp14:anchorId="474D0E66" wp14:editId="722E4794">
                 <wp:simplePos x="0" y="0"/>
                 <wp:positionH relativeFrom="column">
                   <wp:posOffset>1725295</wp:posOffset>
@@ -938,7 +1466,7 @@
         <mc:AlternateContent>
           <mc:Choice Requires="wps">
             <w:drawing>
-              <wp:anchor distT="0" distB="0" distL="114300" distR="114300" simplePos="0" relativeHeight="251695104" behindDoc="0" locked="0" layoutInCell="1" allowOverlap="1" wp14:anchorId="63FA70D1" wp14:editId="19C6E44F">
+              <wp:anchor distT="0" distB="0" distL="114300" distR="114300" simplePos="0" relativeHeight="251695104" behindDoc="0" locked="0" layoutInCell="1" allowOverlap="1" wp14:anchorId="747CE183" wp14:editId="75E45C64">
                 <wp:simplePos x="0" y="0"/>
                 <wp:positionH relativeFrom="column">
                   <wp:posOffset>1725295</wp:posOffset>
@@ -1014,7 +1542,7 @@
         <mc:AlternateContent>
           <mc:Choice Requires="wps">
             <w:drawing>
-              <wp:anchor distT="0" distB="0" distL="114300" distR="114300" simplePos="0" relativeHeight="251706368" behindDoc="0" locked="0" layoutInCell="1" allowOverlap="1" wp14:anchorId="7E317121" wp14:editId="49CDF54D">
+              <wp:anchor distT="0" distB="0" distL="114300" distR="114300" simplePos="0" relativeHeight="251706368" behindDoc="0" locked="0" layoutInCell="1" allowOverlap="1" wp14:anchorId="54B967A1" wp14:editId="67C97CB4">
                 <wp:simplePos x="0" y="0"/>
                 <wp:positionH relativeFrom="column">
                   <wp:posOffset>1725295</wp:posOffset>
@@ -1090,27 +1618,27 @@
         <mc:AlternateContent>
           <mc:Choice Requires="wps">
             <w:drawing>
-              <wp:anchor distT="0" distB="0" distL="114300" distR="114300" simplePos="0" relativeHeight="251697151" behindDoc="0" locked="0" layoutInCell="1" allowOverlap="1" wp14:anchorId="1766D4DE" wp14:editId="5F011347">
+              <wp:anchor distT="0" distB="0" distL="114300" distR="114300" simplePos="0" relativeHeight="251704320" behindDoc="0" locked="0" layoutInCell="1" allowOverlap="1" wp14:anchorId="1BC93E75" wp14:editId="126DD0AB">
                 <wp:simplePos x="0" y="0"/>
                 <wp:positionH relativeFrom="column">
-                  <wp:posOffset>2614930</wp:posOffset>
+                  <wp:posOffset>2384176</wp:posOffset>
                 </wp:positionH>
                 <wp:positionV relativeFrom="paragraph">
-                  <wp:posOffset>2878455</wp:posOffset>
+                  <wp:posOffset>998469</wp:posOffset>
                 </wp:positionV>
-                <wp:extent cx="675640" cy="333375"/>
-                <wp:effectExtent l="0" t="38100" r="0" b="28575"/>
+                <wp:extent cx="1868170" cy="333375"/>
+                <wp:effectExtent l="0" t="0" r="0" b="0"/>
                 <wp:wrapNone/>
-                <wp:docPr id="46" name="Text Box 46"/>
+                <wp:docPr id="44" name="Text Box 44"/>
                 <wp:cNvGraphicFramePr/>
                 <a:graphic xmlns:a="http://schemas.openxmlformats.org/drawingml/2006/main">
                   <a:graphicData uri="http://schemas.microsoft.com/office/word/2010/wordprocessingShape">
                     <wps:wsp>
                       <wps:cNvSpPr txBox="1"/>
                       <wps:spPr>
-                        <a:xfrm rot="543295">
+                        <a:xfrm>
                           <a:off x="0" y="0"/>
-                          <a:ext cx="675640" cy="333375"/>
+                          <a:ext cx="1868170" cy="333375"/>
                         </a:xfrm>
                         <a:prstGeom prst="rect">
                           <a:avLst/>
@@ -1152,7 +1680,7 @@
                                 <w:sz w:val="32"/>
                                 <w:szCs w:val="32"/>
                               </w:rPr>
-                              <w:t>dtmdtm</w:t>
+                              <w:t>as.data.frame</w:t>
                             </w:r>
                           </w:p>
                         </w:txbxContent>
@@ -1177,11 +1705,7 @@
           </mc:Choice>
           <mc:Fallback>
             <w:pict>
-              <v:shapetype id="_x0000_t202" coordsize="21600,21600" o:spt="202" path="m,l,21600r21600,l21600,xe">
-                <v:stroke joinstyle="miter"/>
-                <v:path gradientshapeok="t" o:connecttype="rect"/>
-              </v:shapetype>
-              <v:shape id="Text Box 46" o:spid="_x0000_s1031" type="#_x0000_t202" style="position:absolute;margin-left:205.9pt;margin-top:226.65pt;width:53.2pt;height:26.25pt;rotation:593423fd;z-index:251697151;visibility:visible;mso-wrap-style:square;mso-width-percent:0;mso-height-percent:0;mso-wrap-distance-left:9pt;mso-wrap-distance-top:0;mso-wrap-distance-right:9pt;mso-wrap-distance-bottom:0;mso-position-horizontal:absolute;mso-position-horizontal-relative:text;mso-position-vertical:absolute;mso-position-vertical-relative:text;mso-width-percent:0;mso-height-percent:0;mso-width-relative:margin;mso-height-relative:margin;v-text-anchor:top" o:gfxdata="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" filled="f" stroked="f" strokeweight=".5pt">
+              <v:shape id="Text Box 44" o:spid="_x0000_s1035" type="#_x0000_t202" style="position:absolute;margin-left:187.75pt;margin-top:78.6pt;width:147.1pt;height:26.25pt;z-index:251704320;visibility:visible;mso-wrap-style:square;mso-width-percent:0;mso-height-percent:0;mso-wrap-distance-left:9pt;mso-wrap-distance-top:0;mso-wrap-distance-right:9pt;mso-wrap-distance-bottom:0;mso-position-horizontal:absolute;mso-position-horizontal-relative:text;mso-position-vertical:absolute;mso-position-vertical-relative:text;mso-width-percent:0;mso-height-percent:0;mso-width-relative:margin;mso-height-relative:margin;v-text-anchor:top" o:gfxdata="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" filled="f" stroked="f" strokeweight=".5pt">
                 <v:textbox>
                   <w:txbxContent>
                     <w:p>
@@ -1199,7 +1723,7 @@
                           <w:sz w:val="32"/>
                           <w:szCs w:val="32"/>
                         </w:rPr>
-                        <w:t>dtmdtm</w:t>
+                        <w:t>as.data.frame</w:t>
                       </w:r>
                     </w:p>
                   </w:txbxContent>
@@ -1216,375 +1740,7 @@
         <mc:AlternateContent>
           <mc:Choice Requires="wps">
             <w:drawing>
-              <wp:anchor distT="0" distB="0" distL="114300" distR="114300" simplePos="0" relativeHeight="251681279" behindDoc="0" locked="0" layoutInCell="1" allowOverlap="1" wp14:anchorId="474D6156" wp14:editId="7E9BF236">
-                <wp:simplePos x="0" y="0"/>
-                <wp:positionH relativeFrom="column">
-                  <wp:posOffset>2384839</wp:posOffset>
-                </wp:positionH>
-                <wp:positionV relativeFrom="paragraph">
-                  <wp:posOffset>2567471</wp:posOffset>
-                </wp:positionV>
-                <wp:extent cx="675640" cy="333375"/>
-                <wp:effectExtent l="0" t="0" r="0" b="9525"/>
-                <wp:wrapNone/>
-                <wp:docPr id="37" name="Text Box 37"/>
-                <wp:cNvGraphicFramePr/>
-                <a:graphic xmlns:a="http://schemas.openxmlformats.org/drawingml/2006/main">
-                  <a:graphicData uri="http://schemas.microsoft.com/office/word/2010/wordprocessingShape">
-                    <wps:wsp>
-                      <wps:cNvSpPr txBox="1"/>
-                      <wps:spPr>
-                        <a:xfrm>
-                          <a:off x="0" y="0"/>
-                          <a:ext cx="675640" cy="333375"/>
-                        </a:xfrm>
-                        <a:prstGeom prst="rect">
-                          <a:avLst/>
-                        </a:prstGeom>
-                        <a:solidFill>
-                          <a:schemeClr val="lt1"/>
-                        </a:solidFill>
-                        <a:ln w="6350">
-                          <a:noFill/>
-                        </a:ln>
-                        <a:effectLst/>
-                      </wps:spPr>
-                      <wps:style>
-                        <a:lnRef idx="0">
-                          <a:schemeClr val="accent1"/>
-                        </a:lnRef>
-                        <a:fillRef idx="0">
-                          <a:schemeClr val="accent1"/>
-                        </a:fillRef>
-                        <a:effectRef idx="0">
-                          <a:schemeClr val="accent1"/>
-                        </a:effectRef>
-                        <a:fontRef idx="minor">
-                          <a:schemeClr val="dk1"/>
-                        </a:fontRef>
-                      </wps:style>
-                      <wps:txbx>
-                        <w:txbxContent>
-                          <w:p>
-                            <w:pPr>
-                              <w:jc w:val="center"/>
-                              <w:rPr>
-                                <w:rFonts w:ascii="Courier New" w:hAnsi="Courier New" w:cs="Courier New"/>
-                                <w:sz w:val="32"/>
-                                <w:szCs w:val="32"/>
-                              </w:rPr>
-                            </w:pPr>
-                            <w:r>
-                              <w:rPr>
-                                <w:rFonts w:ascii="Courier New" w:hAnsi="Courier New" w:cs="Courier New"/>
-                                <w:sz w:val="32"/>
-                                <w:szCs w:val="32"/>
-                              </w:rPr>
-                              <w:t>tdm</w:t>
-                            </w:r>
-                          </w:p>
-                        </w:txbxContent>
-                      </wps:txbx>
-                      <wps:bodyPr rot="0" spcFirstLastPara="0" vertOverflow="overflow" horzOverflow="overflow" vert="horz" wrap="square" lIns="91440" tIns="45720" rIns="91440" bIns="45720" numCol="1" spcCol="0" rtlCol="0" fromWordArt="0" anchor="t" anchorCtr="0" forceAA="0" compatLnSpc="1">
-                        <a:prstTxWarp prst="textNoShape">
-                          <a:avLst/>
-                        </a:prstTxWarp>
-                        <a:noAutofit/>
-                      </wps:bodyPr>
-                    </wps:wsp>
-                  </a:graphicData>
-                </a:graphic>
-                <wp14:sizeRelH relativeFrom="margin">
-                  <wp14:pctWidth>0</wp14:pctWidth>
-                </wp14:sizeRelH>
-                <wp14:sizeRelV relativeFrom="margin">
-                  <wp14:pctHeight>0</wp14:pctHeight>
-                </wp14:sizeRelV>
-              </wp:anchor>
-            </w:drawing>
-          </mc:Choice>
-          <mc:Fallback>
-            <w:pict>
-              <v:shape id="Text Box 37" o:spid="_x0000_s1032" type="#_x0000_t202" style="position:absolute;margin-left:187.8pt;margin-top:202.15pt;width:53.2pt;height:26.25pt;z-index:251681279;visibility:visible;mso-wrap-style:square;mso-width-percent:0;mso-height-percent:0;mso-wrap-distance-left:9pt;mso-wrap-distance-top:0;mso-wrap-distance-right:9pt;mso-wrap-distance-bottom:0;mso-position-horizontal:absolute;mso-position-horizontal-relative:text;mso-position-vertical:absolute;mso-position-vertical-relative:text;mso-width-percent:0;mso-height-percent:0;mso-width-relative:margin;mso-height-relative:margin;v-text-anchor:top" o:gfxdata="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" fillcolor="white [3201]" stroked="f" strokeweight=".5pt">
-                <v:textbox>
-                  <w:txbxContent>
-                    <w:p>
-                      <w:pPr>
-                        <w:jc w:val="center"/>
-                        <w:rPr>
-                          <w:rFonts w:ascii="Courier New" w:hAnsi="Courier New" w:cs="Courier New"/>
-                          <w:sz w:val="32"/>
-                          <w:szCs w:val="32"/>
-                        </w:rPr>
-                      </w:pPr>
-                      <w:r>
-                        <w:rPr>
-                          <w:rFonts w:ascii="Courier New" w:hAnsi="Courier New" w:cs="Courier New"/>
-                          <w:sz w:val="32"/>
-                          <w:szCs w:val="32"/>
-                        </w:rPr>
-                        <w:t>tdm</w:t>
-                      </w:r>
-                    </w:p>
-                  </w:txbxContent>
-                </v:textbox>
-              </v:shape>
-            </w:pict>
-          </mc:Fallback>
-        </mc:AlternateContent>
-      </w:r>
-      <w:r>
-        <w:rPr>
-          <w:noProof/>
-        </w:rPr>
-        <mc:AlternateContent>
-          <mc:Choice Requires="wps">
-            <w:drawing>
-              <wp:anchor distT="0" distB="0" distL="114300" distR="114300" simplePos="0" relativeHeight="251704320" behindDoc="0" locked="0" layoutInCell="1" allowOverlap="1" wp14:anchorId="3FA7F6E1" wp14:editId="29B6F9EB">
-                <wp:simplePos x="0" y="0"/>
-                <wp:positionH relativeFrom="column">
-                  <wp:posOffset>2384176</wp:posOffset>
-                </wp:positionH>
-                <wp:positionV relativeFrom="paragraph">
-                  <wp:posOffset>998469</wp:posOffset>
-                </wp:positionV>
-                <wp:extent cx="1868170" cy="333375"/>
-                <wp:effectExtent l="0" t="0" r="0" b="0"/>
-                <wp:wrapNone/>
-                <wp:docPr id="44" name="Text Box 44"/>
-                <wp:cNvGraphicFramePr/>
-                <a:graphic xmlns:a="http://schemas.openxmlformats.org/drawingml/2006/main">
-                  <a:graphicData uri="http://schemas.microsoft.com/office/word/2010/wordprocessingShape">
-                    <wps:wsp>
-                      <wps:cNvSpPr txBox="1"/>
-                      <wps:spPr>
-                        <a:xfrm>
-                          <a:off x="0" y="0"/>
-                          <a:ext cx="1868170" cy="333375"/>
-                        </a:xfrm>
-                        <a:prstGeom prst="rect">
-                          <a:avLst/>
-                        </a:prstGeom>
-                        <a:noFill/>
-                        <a:ln w="6350">
-                          <a:noFill/>
-                        </a:ln>
-                        <a:effectLst/>
-                      </wps:spPr>
-                      <wps:style>
-                        <a:lnRef idx="0">
-                          <a:schemeClr val="accent1"/>
-                        </a:lnRef>
-                        <a:fillRef idx="0">
-                          <a:schemeClr val="accent1"/>
-                        </a:fillRef>
-                        <a:effectRef idx="0">
-                          <a:schemeClr val="accent1"/>
-                        </a:effectRef>
-                        <a:fontRef idx="minor">
-                          <a:schemeClr val="dk1"/>
-                        </a:fontRef>
-                      </wps:style>
-                      <wps:txbx>
-                        <w:txbxContent>
-                          <w:p>
-                            <w:pPr>
-                              <w:jc w:val="center"/>
-                              <w:rPr>
-                                <w:rFonts w:ascii="Courier New" w:hAnsi="Courier New" w:cs="Courier New"/>
-                                <w:sz w:val="32"/>
-                                <w:szCs w:val="32"/>
-                              </w:rPr>
-                            </w:pPr>
-                            <w:r>
-                              <w:rPr>
-                                <w:rFonts w:ascii="Courier New" w:hAnsi="Courier New" w:cs="Courier New"/>
-                                <w:sz w:val="32"/>
-                                <w:szCs w:val="32"/>
-                              </w:rPr>
-                              <w:t>tm_corpus2df</w:t>
-                            </w:r>
-                          </w:p>
-                        </w:txbxContent>
-                      </wps:txbx>
-                      <wps:bodyPr rot="0" spcFirstLastPara="0" vertOverflow="overflow" horzOverflow="overflow" vert="horz" wrap="square" lIns="91440" tIns="45720" rIns="91440" bIns="45720" numCol="1" spcCol="0" rtlCol="0" fromWordArt="0" anchor="t" anchorCtr="0" forceAA="0" compatLnSpc="1">
-                        <a:prstTxWarp prst="textNoShape">
-                          <a:avLst/>
-                        </a:prstTxWarp>
-                        <a:noAutofit/>
-                      </wps:bodyPr>
-                    </wps:wsp>
-                  </a:graphicData>
-                </a:graphic>
-                <wp14:sizeRelH relativeFrom="margin">
-                  <wp14:pctWidth>0</wp14:pctWidth>
-                </wp14:sizeRelH>
-                <wp14:sizeRelV relativeFrom="margin">
-                  <wp14:pctHeight>0</wp14:pctHeight>
-                </wp14:sizeRelV>
-              </wp:anchor>
-            </w:drawing>
-          </mc:Choice>
-          <mc:Fallback>
-            <w:pict>
-              <v:shape id="Text Box 44" o:spid="_x0000_s1033" type="#_x0000_t202" style="position:absolute;margin-left:187.75pt;margin-top:78.6pt;width:147.1pt;height:26.25pt;z-index:251704320;visibility:visible;mso-wrap-style:square;mso-width-percent:0;mso-height-percent:0;mso-wrap-distance-left:9pt;mso-wrap-distance-top:0;mso-wrap-distance-right:9pt;mso-wrap-distance-bottom:0;mso-position-horizontal:absolute;mso-position-horizontal-relative:text;mso-position-vertical:absolute;mso-position-vertical-relative:text;mso-width-percent:0;mso-height-percent:0;mso-width-relative:margin;mso-height-relative:margin;v-text-anchor:top" o:gfxdata="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" filled="f" stroked="f" strokeweight=".5pt">
-                <v:textbox>
-                  <w:txbxContent>
-                    <w:p>
-                      <w:pPr>
-                        <w:jc w:val="center"/>
-                        <w:rPr>
-                          <w:rFonts w:ascii="Courier New" w:hAnsi="Courier New" w:cs="Courier New"/>
-                          <w:sz w:val="32"/>
-                          <w:szCs w:val="32"/>
-                        </w:rPr>
-                      </w:pPr>
-                      <w:r>
-                        <w:rPr>
-                          <w:rFonts w:ascii="Courier New" w:hAnsi="Courier New" w:cs="Courier New"/>
-                          <w:sz w:val="32"/>
-                          <w:szCs w:val="32"/>
-                        </w:rPr>
-                        <w:t>tm_corpus2df</w:t>
-                      </w:r>
-                    </w:p>
-                  </w:txbxContent>
-                </v:textbox>
-              </v:shape>
-            </w:pict>
-          </mc:Fallback>
-        </mc:AlternateContent>
-      </w:r>
-      <w:r>
-        <w:rPr>
-          <w:noProof/>
-        </w:rPr>
-        <mc:AlternateContent>
-          <mc:Choice Requires="wps">
-            <w:drawing>
-              <wp:anchor distT="0" distB="0" distL="114300" distR="114300" simplePos="0" relativeHeight="251699200" behindDoc="0" locked="0" layoutInCell="1" allowOverlap="1" wp14:anchorId="6B9E8097" wp14:editId="3AB800FD">
-                <wp:simplePos x="0" y="0"/>
-                <wp:positionH relativeFrom="column">
-                  <wp:posOffset>2344420</wp:posOffset>
-                </wp:positionH>
-                <wp:positionV relativeFrom="paragraph">
-                  <wp:posOffset>1881422</wp:posOffset>
-                </wp:positionV>
-                <wp:extent cx="1868170" cy="333375"/>
-                <wp:effectExtent l="0" t="0" r="0" b="0"/>
-                <wp:wrapNone/>
-                <wp:docPr id="38" name="Text Box 38"/>
-                <wp:cNvGraphicFramePr/>
-                <a:graphic xmlns:a="http://schemas.openxmlformats.org/drawingml/2006/main">
-                  <a:graphicData uri="http://schemas.microsoft.com/office/word/2010/wordprocessingShape">
-                    <wps:wsp>
-                      <wps:cNvSpPr txBox="1"/>
-                      <wps:spPr>
-                        <a:xfrm>
-                          <a:off x="0" y="0"/>
-                          <a:ext cx="1868170" cy="333375"/>
-                        </a:xfrm>
-                        <a:prstGeom prst="rect">
-                          <a:avLst/>
-                        </a:prstGeom>
-                        <a:noFill/>
-                        <a:ln w="6350">
-                          <a:noFill/>
-                        </a:ln>
-                        <a:effectLst/>
-                      </wps:spPr>
-                      <wps:style>
-                        <a:lnRef idx="0">
-                          <a:schemeClr val="accent1"/>
-                        </a:lnRef>
-                        <a:fillRef idx="0">
-                          <a:schemeClr val="accent1"/>
-                        </a:fillRef>
-                        <a:effectRef idx="0">
-                          <a:schemeClr val="accent1"/>
-                        </a:effectRef>
-                        <a:fontRef idx="minor">
-                          <a:schemeClr val="dk1"/>
-                        </a:fontRef>
-                      </wps:style>
-                      <wps:txbx>
-                        <w:txbxContent>
-                          <w:p>
-                            <w:pPr>
-                              <w:jc w:val="center"/>
-                              <w:rPr>
-                                <w:rFonts w:ascii="Courier New" w:hAnsi="Courier New" w:cs="Courier New"/>
-                                <w:sz w:val="32"/>
-                                <w:szCs w:val="32"/>
-                              </w:rPr>
-                            </w:pPr>
-                            <w:r>
-                              <w:rPr>
-                                <w:rFonts w:ascii="Courier New" w:hAnsi="Courier New" w:cs="Courier New"/>
-                                <w:sz w:val="32"/>
-                                <w:szCs w:val="32"/>
-                              </w:rPr>
-                              <w:t>tm_corpus2wfm</w:t>
-                            </w:r>
-                          </w:p>
-                        </w:txbxContent>
-                      </wps:txbx>
-                      <wps:bodyPr rot="0" spcFirstLastPara="0" vertOverflow="overflow" horzOverflow="overflow" vert="horz" wrap="square" lIns="91440" tIns="45720" rIns="91440" bIns="45720" numCol="1" spcCol="0" rtlCol="0" fromWordArt="0" anchor="t" anchorCtr="0" forceAA="0" compatLnSpc="1">
-                        <a:prstTxWarp prst="textNoShape">
-                          <a:avLst/>
-                        </a:prstTxWarp>
-                        <a:noAutofit/>
-                      </wps:bodyPr>
-                    </wps:wsp>
-                  </a:graphicData>
-                </a:graphic>
-                <wp14:sizeRelH relativeFrom="margin">
-                  <wp14:pctWidth>0</wp14:pctWidth>
-                </wp14:sizeRelH>
-                <wp14:sizeRelV relativeFrom="margin">
-                  <wp14:pctHeight>0</wp14:pctHeight>
-                </wp14:sizeRelV>
-              </wp:anchor>
-            </w:drawing>
-          </mc:Choice>
-          <mc:Fallback>
-            <w:pict>
-              <v:shape id="Text Box 38" o:spid="_x0000_s1034" type="#_x0000_t202" style="position:absolute;margin-left:184.6pt;margin-top:148.15pt;width:147.1pt;height:26.25pt;z-index:251699200;visibility:visible;mso-wrap-style:square;mso-width-percent:0;mso-height-percent:0;mso-wrap-distance-left:9pt;mso-wrap-distance-top:0;mso-wrap-distance-right:9pt;mso-wrap-distance-bottom:0;mso-position-horizontal:absolute;mso-position-horizontal-relative:text;mso-position-vertical:absolute;mso-position-vertical-relative:text;mso-width-percent:0;mso-height-percent:0;mso-width-relative:margin;mso-height-relative:margin;v-text-anchor:top" o:gfxdata="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" filled="f" stroked="f" strokeweight=".5pt">
-                <v:textbox>
-                  <w:txbxContent>
-                    <w:p>
-                      <w:pPr>
-                        <w:jc w:val="center"/>
-                        <w:rPr>
-                          <w:rFonts w:ascii="Courier New" w:hAnsi="Courier New" w:cs="Courier New"/>
-                          <w:sz w:val="32"/>
-                          <w:szCs w:val="32"/>
-                        </w:rPr>
-                      </w:pPr>
-                      <w:r>
-                        <w:rPr>
-                          <w:rFonts w:ascii="Courier New" w:hAnsi="Courier New" w:cs="Courier New"/>
-                          <w:sz w:val="32"/>
-                          <w:szCs w:val="32"/>
-                        </w:rPr>
-                        <w:t>tm_corpus2wfm</w:t>
-                      </w:r>
-                    </w:p>
-                  </w:txbxContent>
-                </v:textbox>
-              </v:shape>
-            </w:pict>
-          </mc:Fallback>
-        </mc:AlternateContent>
-      </w:r>
-      <w:r>
-        <w:rPr>
-          <w:noProof/>
-        </w:rPr>
-        <mc:AlternateContent>
-          <mc:Choice Requires="wps">
-            <w:drawing>
-              <wp:anchor distT="0" distB="0" distL="114300" distR="114300" simplePos="0" relativeHeight="251677696" behindDoc="0" locked="0" layoutInCell="1" allowOverlap="1" wp14:anchorId="400AC58C" wp14:editId="78496B51">
+              <wp:anchor distT="0" distB="0" distL="114300" distR="114300" simplePos="0" relativeHeight="251677696" behindDoc="0" locked="0" layoutInCell="1" allowOverlap="1" wp14:anchorId="414E84E2" wp14:editId="7C4CACC3">
                 <wp:simplePos x="0" y="0"/>
                 <wp:positionH relativeFrom="column">
                   <wp:posOffset>3799205</wp:posOffset>
@@ -1730,7 +1886,7 @@
         <mc:AlternateContent>
           <mc:Choice Requires="wps">
             <w:drawing>
-              <wp:anchor distT="0" distB="0" distL="114300" distR="114300" simplePos="0" relativeHeight="251688960" behindDoc="0" locked="0" layoutInCell="1" allowOverlap="1" wp14:anchorId="33A6EC00" wp14:editId="25B8934B">
+              <wp:anchor distT="0" distB="0" distL="114300" distR="114300" simplePos="0" relativeHeight="251688960" behindDoc="0" locked="0" layoutInCell="1" allowOverlap="1" wp14:anchorId="248CACCD" wp14:editId="43CE06F8">
                 <wp:simplePos x="0" y="0"/>
                 <wp:positionH relativeFrom="column">
                   <wp:posOffset>3733165</wp:posOffset>
@@ -1812,7 +1968,7 @@
         <mc:AlternateContent>
           <mc:Choice Requires="wps">
             <w:drawing>
-              <wp:anchor distT="0" distB="0" distL="114300" distR="114300" simplePos="0" relativeHeight="251675648" behindDoc="0" locked="0" layoutInCell="1" allowOverlap="1" wp14:anchorId="1B9FD74A" wp14:editId="5E12EF3F">
+              <wp:anchor distT="0" distB="0" distL="114300" distR="114300" simplePos="0" relativeHeight="251675648" behindDoc="0" locked="0" layoutInCell="1" allowOverlap="1" wp14:anchorId="51EE3168" wp14:editId="39EA5067">
                 <wp:simplePos x="0" y="0"/>
                 <wp:positionH relativeFrom="column">
                   <wp:posOffset>3799205</wp:posOffset>
@@ -1940,7 +2096,7 @@
         <mc:AlternateContent>
           <mc:Choice Requires="wps">
             <w:drawing>
-              <wp:anchor distT="0" distB="0" distL="114300" distR="114300" simplePos="0" relativeHeight="251668480" behindDoc="0" locked="0" layoutInCell="1" allowOverlap="1" wp14:anchorId="75DC0807" wp14:editId="152CE53D">
+              <wp:anchor distT="0" distB="0" distL="114300" distR="114300" simplePos="0" relativeHeight="251668480" behindDoc="0" locked="0" layoutInCell="1" allowOverlap="1" wp14:anchorId="6D1B4F4A" wp14:editId="4BBDBBD9">
                 <wp:simplePos x="0" y="0"/>
                 <wp:positionH relativeFrom="column">
                   <wp:posOffset>-514985</wp:posOffset>
@@ -2062,7 +2218,7 @@
         <mc:AlternateContent>
           <mc:Choice Requires="wps">
             <w:drawing>
-              <wp:anchor distT="0" distB="0" distL="114300" distR="114300" simplePos="0" relativeHeight="251665408" behindDoc="0" locked="0" layoutInCell="1" allowOverlap="1" wp14:anchorId="76630FD3" wp14:editId="51631A78">
+              <wp:anchor distT="0" distB="0" distL="114300" distR="114300" simplePos="0" relativeHeight="251665408" behindDoc="0" locked="0" layoutInCell="1" allowOverlap="1" wp14:anchorId="48DC5850" wp14:editId="4834BECB">
                 <wp:simplePos x="0" y="0"/>
                 <wp:positionH relativeFrom="column">
                   <wp:posOffset>102870</wp:posOffset>
@@ -2133,134 +2289,10 @@
           </mc:Choice>
           <mc:Fallback>
             <w:pict>
-              <v:shape id="Text Box 7" o:spid="_x0000_s1038" type="#_x0000_t202" style="position:absolute;margin-left:8.1pt;margin-top:184.5pt;width:7in;height:118.3pt;z-index:251665408;visibility:visible;mso-wrap-style:square;mso-width-percent:0;mso-wrap-distance-left:9pt;mso-wrap-distance-top:0;mso-wrap-distance-right:9pt;mso-wrap-distance-bottom:0;mso-position-horizontal:absolute;mso-position-horizontal-relative:text;mso-position-vertical:absolute;mso-position-vertical-relative:text;mso-width-percent:0;mso-width-relative:margin;v-text-anchor:top" o:gfxdata="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" fillcolor="white [3201]" strokeweight=".5pt">
+              <v:shape id="Text Box 7" o:spid="_x0000_s1039" type="#_x0000_t202" style="position:absolute;margin-left:8.1pt;margin-top:184.5pt;width:7in;height:118.3pt;z-index:251665408;visibility:visible;mso-wrap-style:square;mso-width-percent:0;mso-wrap-distance-left:9pt;mso-wrap-distance-top:0;mso-wrap-distance-right:9pt;mso-wrap-distance-bottom:0;mso-position-horizontal:absolute;mso-position-horizontal-relative:text;mso-position-vertical:absolute;mso-position-vertical-relative:text;mso-width-percent:0;mso-width-relative:margin;v-text-anchor:top" o:gfxdata="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" fillcolor="white [3201]" strokeweight=".5pt">
                 <v:textbox>
                   <w:txbxContent>
                     <w:p/>
-                  </w:txbxContent>
-                </v:textbox>
-              </v:shape>
-            </w:pict>
-          </mc:Fallback>
-        </mc:AlternateContent>
-      </w:r>
-      <w:r>
-        <w:rPr>
-          <w:noProof/>
-        </w:rPr>
-        <mc:AlternateContent>
-          <mc:Choice Requires="wps">
-            <w:drawing>
-              <wp:anchor distT="0" distB="0" distL="114300" distR="114300" simplePos="0" relativeHeight="251679231" behindDoc="0" locked="0" layoutInCell="1" allowOverlap="1" wp14:anchorId="693948D6" wp14:editId="55AC39F2">
-                <wp:simplePos x="0" y="0"/>
-                <wp:positionH relativeFrom="column">
-                  <wp:posOffset>2385060</wp:posOffset>
-                </wp:positionH>
-                <wp:positionV relativeFrom="paragraph">
-                  <wp:posOffset>499938</wp:posOffset>
-                </wp:positionV>
-                <wp:extent cx="1868170" cy="333375"/>
-                <wp:effectExtent l="0" t="0" r="0" b="9525"/>
-                <wp:wrapNone/>
-                <wp:docPr id="36" name="Text Box 36"/>
-                <wp:cNvGraphicFramePr/>
-                <a:graphic xmlns:a="http://schemas.openxmlformats.org/drawingml/2006/main">
-                  <a:graphicData uri="http://schemas.microsoft.com/office/word/2010/wordprocessingShape">
-                    <wps:wsp>
-                      <wps:cNvSpPr txBox="1"/>
-                      <wps:spPr>
-                        <a:xfrm>
-                          <a:off x="0" y="0"/>
-                          <a:ext cx="1868170" cy="333375"/>
-                        </a:xfrm>
-                        <a:prstGeom prst="rect">
-                          <a:avLst/>
-                        </a:prstGeom>
-                        <a:solidFill>
-                          <a:schemeClr val="lt1"/>
-                        </a:solidFill>
-                        <a:ln w="6350">
-                          <a:noFill/>
-                        </a:ln>
-                        <a:effectLst/>
-                      </wps:spPr>
-                      <wps:style>
-                        <a:lnRef idx="0">
-                          <a:schemeClr val="accent1"/>
-                        </a:lnRef>
-                        <a:fillRef idx="0">
-                          <a:schemeClr val="accent1"/>
-                        </a:fillRef>
-                        <a:effectRef idx="0">
-                          <a:schemeClr val="accent1"/>
-                        </a:effectRef>
-                        <a:fontRef idx="minor">
-                          <a:schemeClr val="dk1"/>
-                        </a:fontRef>
-                      </wps:style>
-                      <wps:txbx>
-                        <w:txbxContent>
-                          <w:p>
-                            <w:pPr>
-                              <w:jc w:val="center"/>
-                              <w:rPr>
-                                <w:rFonts w:ascii="Courier New" w:hAnsi="Courier New" w:cs="Courier New"/>
-                                <w:sz w:val="32"/>
-                                <w:szCs w:val="32"/>
-                              </w:rPr>
-                            </w:pPr>
-                            <w:r>
-                              <w:rPr>
-                                <w:rFonts w:ascii="Courier New" w:hAnsi="Courier New" w:cs="Courier New"/>
-                                <w:sz w:val="32"/>
-                                <w:szCs w:val="32"/>
-                              </w:rPr>
-                              <w:t>df2tm_corpus</w:t>
-                            </w:r>
-                          </w:p>
-                        </w:txbxContent>
-                      </wps:txbx>
-                      <wps:bodyPr rot="0" spcFirstLastPara="0" vertOverflow="overflow" horzOverflow="overflow" vert="horz" wrap="square" lIns="91440" tIns="45720" rIns="91440" bIns="45720" numCol="1" spcCol="0" rtlCol="0" fromWordArt="0" anchor="t" anchorCtr="0" forceAA="0" compatLnSpc="1">
-                        <a:prstTxWarp prst="textNoShape">
-                          <a:avLst/>
-                        </a:prstTxWarp>
-                        <a:noAutofit/>
-                      </wps:bodyPr>
-                    </wps:wsp>
-                  </a:graphicData>
-                </a:graphic>
-                <wp14:sizeRelH relativeFrom="margin">
-                  <wp14:pctWidth>0</wp14:pctWidth>
-                </wp14:sizeRelH>
-                <wp14:sizeRelV relativeFrom="margin">
-                  <wp14:pctHeight>0</wp14:pctHeight>
-                </wp14:sizeRelV>
-              </wp:anchor>
-            </w:drawing>
-          </mc:Choice>
-          <mc:Fallback>
-            <w:pict>
-              <v:shape id="Text Box 36" o:spid="_x0000_s1039" type="#_x0000_t202" style="position:absolute;margin-left:187.8pt;margin-top:39.35pt;width:147.1pt;height:26.25pt;z-index:251679231;visibility:visible;mso-wrap-style:square;mso-width-percent:0;mso-height-percent:0;mso-wrap-distance-left:9pt;mso-wrap-distance-top:0;mso-wrap-distance-right:9pt;mso-wrap-distance-bottom:0;mso-position-horizontal:absolute;mso-position-horizontal-relative:text;mso-position-vertical:absolute;mso-position-vertical-relative:text;mso-width-percent:0;mso-height-percent:0;mso-width-relative:margin;mso-height-relative:margin;v-text-anchor:top" o:gfxdata="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" fillcolor="white [3201]" stroked="f" strokeweight=".5pt">
-                <v:textbox>
-                  <w:txbxContent>
-                    <w:p>
-                      <w:pPr>
-                        <w:jc w:val="center"/>
-                        <w:rPr>
-                          <w:rFonts w:ascii="Courier New" w:hAnsi="Courier New" w:cs="Courier New"/>
-                          <w:sz w:val="32"/>
-                          <w:szCs w:val="32"/>
-                        </w:rPr>
-                      </w:pPr>
-                      <w:r>
-                        <w:rPr>
-                          <w:rFonts w:ascii="Courier New" w:hAnsi="Courier New" w:cs="Courier New"/>
-                          <w:sz w:val="32"/>
-                          <w:szCs w:val="32"/>
-                        </w:rPr>
-                        <w:t>df2tm_corpus</w:t>
-                      </w:r>
-                    </w:p>
                   </w:txbxContent>
                 </v:textbox>
               </v:shape>

</xml_diff>